<commit_message>
From my desktop computer
</commit_message>
<xml_diff>
--- a/Semestre 1/2.- Probabilidad Y Estadística/Tarea1.docx
+++ b/Semestre 1/2.- Probabilidad Y Estadística/Tarea1.docx
@@ -94,184 +94,6 @@
           <w:lang w:val="es-ES"/>
         </w:rPr>
       </w:pPr>
-    </w:p>
-    <w:p>
-      <w:pPr>
-        <w:pStyle w:val="ListParagraph"/>
-        <w:numPr>
-          <w:ilvl w:val="0"/>
-          <w:numId w:val="1"/>
-        </w:numPr>
-        <w:jc w:val="both"/>
-        <w:rPr>
-          <w:sz w:val="24"/>
-          <w:szCs w:val="24"/>
-          <w:lang w:val="es-ES"/>
-        </w:rPr>
-      </w:pPr>
-      <w:r>
-        <w:rPr>
-          <w:sz w:val="24"/>
-          <w:szCs w:val="24"/>
-          <w:lang w:val="es-ES"/>
-        </w:rPr>
-        <w:t>Página 92:</w:t>
-      </w:r>
-      <w:r>
-        <w:rPr>
-          <w:sz w:val="24"/>
-          <w:szCs w:val="24"/>
-          <w:lang w:val="es-ES"/>
-        </w:rPr>
-        <w:t xml:space="preserve"> (Cap. 3)</w:t>
-      </w:r>
-    </w:p>
-    <w:p>
-      <w:pPr>
-        <w:pStyle w:val="ListParagraph"/>
-        <w:numPr>
-          <w:ilvl w:val="1"/>
-          <w:numId w:val="1"/>
-        </w:numPr>
-        <w:jc w:val="both"/>
-        <w:rPr>
-          <w:sz w:val="24"/>
-          <w:szCs w:val="24"/>
-          <w:lang w:val="es-ES"/>
-        </w:rPr>
-      </w:pPr>
-      <w:r>
-        <w:rPr>
-          <w:sz w:val="24"/>
-          <w:szCs w:val="24"/>
-          <w:lang w:val="es-ES"/>
-        </w:rPr>
-        <w:t>5</w:t>
-      </w:r>
-    </w:p>
-    <w:p>
-      <w:pPr>
-        <w:pStyle w:val="ListParagraph"/>
-        <w:numPr>
-          <w:ilvl w:val="1"/>
-          <w:numId w:val="1"/>
-        </w:numPr>
-        <w:jc w:val="both"/>
-        <w:rPr>
-          <w:sz w:val="24"/>
-          <w:szCs w:val="24"/>
-          <w:lang w:val="es-ES"/>
-        </w:rPr>
-      </w:pPr>
-      <w:r>
-        <w:rPr>
-          <w:sz w:val="24"/>
-          <w:szCs w:val="24"/>
-          <w:lang w:val="es-ES"/>
-        </w:rPr>
-        <w:t>7</w:t>
-      </w:r>
-    </w:p>
-    <w:p>
-      <w:pPr>
-        <w:pStyle w:val="ListParagraph"/>
-        <w:numPr>
-          <w:ilvl w:val="0"/>
-          <w:numId w:val="1"/>
-        </w:numPr>
-        <w:jc w:val="both"/>
-        <w:rPr>
-          <w:sz w:val="24"/>
-          <w:szCs w:val="24"/>
-          <w:lang w:val="es-ES"/>
-        </w:rPr>
-      </w:pPr>
-      <w:r>
-        <w:rPr>
-          <w:sz w:val="24"/>
-          <w:szCs w:val="24"/>
-          <w:lang w:val="es-ES"/>
-        </w:rPr>
-        <w:t xml:space="preserve">Página 100: </w:t>
-      </w:r>
-      <w:r>
-        <w:rPr>
-          <w:sz w:val="24"/>
-          <w:szCs w:val="24"/>
-          <w:lang w:val="es-ES"/>
-        </w:rPr>
-        <w:t>(</w:t>
-      </w:r>
-      <w:r>
-        <w:rPr>
-          <w:sz w:val="24"/>
-          <w:szCs w:val="24"/>
-          <w:lang w:val="es-ES"/>
-        </w:rPr>
-        <w:t>Cap. 3</w:t>
-      </w:r>
-      <w:r>
-        <w:rPr>
-          <w:sz w:val="24"/>
-          <w:szCs w:val="24"/>
-          <w:lang w:val="es-ES"/>
-        </w:rPr>
-        <w:t>)</w:t>
-      </w:r>
-    </w:p>
-    <w:p>
-      <w:pPr>
-        <w:pStyle w:val="ListParagraph"/>
-        <w:numPr>
-          <w:ilvl w:val="1"/>
-          <w:numId w:val="1"/>
-        </w:numPr>
-        <w:jc w:val="both"/>
-        <w:rPr>
-          <w:sz w:val="24"/>
-          <w:szCs w:val="24"/>
-          <w:lang w:val="es-ES"/>
-        </w:rPr>
-      </w:pPr>
-      <w:r>
-        <w:rPr>
-          <w:sz w:val="24"/>
-          <w:szCs w:val="24"/>
-          <w:lang w:val="es-ES"/>
-        </w:rPr>
-        <w:t>16</w:t>
-      </w:r>
-    </w:p>
-    <w:p>
-      <w:pPr>
-        <w:pStyle w:val="ListParagraph"/>
-        <w:numPr>
-          <w:ilvl w:val="1"/>
-          <w:numId w:val="1"/>
-        </w:numPr>
-        <w:jc w:val="both"/>
-        <w:rPr>
-          <w:sz w:val="24"/>
-          <w:szCs w:val="24"/>
-          <w:lang w:val="es-ES"/>
-        </w:rPr>
-      </w:pPr>
-      <w:r>
-        <w:rPr>
-          <w:sz w:val="24"/>
-          <w:szCs w:val="24"/>
-          <w:lang w:val="es-ES"/>
-        </w:rPr>
-        <w:t>2</w:t>
-      </w:r>
-      <w:r>
-        <w:rPr>
-          <w:sz w:val="24"/>
-          <w:szCs w:val="24"/>
-          <w:lang w:val="es-ES"/>
-        </w:rPr>
-        <w:t>0</w:t>
-      </w:r>
     </w:p>
     <w:p>
       <w:pPr>
@@ -301,31 +123,7 @@
           <w:szCs w:val="24"/>
           <w:lang w:val="es-ES"/>
         </w:rPr>
-        <w:t xml:space="preserve"> </w:t>
-      </w:r>
-      <w:r>
-        <w:rPr>
-          <w:sz w:val="24"/>
-          <w:szCs w:val="24"/>
-          <w:lang w:val="es-ES"/>
-        </w:rPr>
-        <w:t>(</w:t>
-      </w:r>
-      <w:r>
-        <w:rPr>
-          <w:sz w:val="24"/>
-          <w:szCs w:val="24"/>
-          <w:lang w:val="es-ES"/>
-        </w:rPr>
-        <w:t>Cap. 3</w:t>
-      </w:r>
-      <w:r>
-        <w:rPr>
-          <w:sz w:val="24"/>
-          <w:szCs w:val="24"/>
-          <w:lang w:val="es-ES"/>
-        </w:rPr>
-        <w:t>)</w:t>
+        <w:t xml:space="preserve"> (Cap. 3)</w:t>
       </w:r>
     </w:p>
     <w:p>
@@ -348,7 +146,7 @@
           <w:szCs w:val="24"/>
           <w:lang w:val="es-ES"/>
         </w:rPr>
-        <w:t>29</w:t>
+        <w:t>32</w:t>
       </w:r>
     </w:p>
     <w:p>
@@ -402,31 +200,7 @@
           <w:szCs w:val="24"/>
           <w:lang w:val="es-ES"/>
         </w:rPr>
-        <w:t xml:space="preserve"> </w:t>
-      </w:r>
-      <w:r>
-        <w:rPr>
-          <w:sz w:val="24"/>
-          <w:szCs w:val="24"/>
-          <w:lang w:val="es-ES"/>
-        </w:rPr>
-        <w:t xml:space="preserve">(Cap. </w:t>
-      </w:r>
-      <w:r>
-        <w:rPr>
-          <w:sz w:val="24"/>
-          <w:szCs w:val="24"/>
-          <w:lang w:val="es-ES"/>
-        </w:rPr>
-        <w:t>3</w:t>
-      </w:r>
-      <w:r>
-        <w:rPr>
-          <w:sz w:val="24"/>
-          <w:szCs w:val="24"/>
-          <w:lang w:val="es-ES"/>
-        </w:rPr>
-        <w:t>)</w:t>
+        <w:t xml:space="preserve"> (Cap. 3)</w:t>
       </w:r>
     </w:p>
     <w:p>
@@ -503,31 +277,7 @@
           <w:szCs w:val="24"/>
           <w:lang w:val="es-ES"/>
         </w:rPr>
-        <w:t xml:space="preserve"> </w:t>
-      </w:r>
-      <w:r>
-        <w:rPr>
-          <w:sz w:val="24"/>
-          <w:szCs w:val="24"/>
-          <w:lang w:val="es-ES"/>
-        </w:rPr>
-        <w:t xml:space="preserve">(Cap. </w:t>
-      </w:r>
-      <w:r>
-        <w:rPr>
-          <w:sz w:val="24"/>
-          <w:szCs w:val="24"/>
-          <w:lang w:val="es-ES"/>
-        </w:rPr>
-        <w:t>3</w:t>
-      </w:r>
-      <w:r>
-        <w:rPr>
-          <w:sz w:val="24"/>
-          <w:szCs w:val="24"/>
-          <w:lang w:val="es-ES"/>
-        </w:rPr>
-        <w:t>)</w:t>
+        <w:t xml:space="preserve"> (Cap. 3)</w:t>
       </w:r>
     </w:p>
     <w:p>
@@ -604,31 +354,7 @@
           <w:szCs w:val="24"/>
           <w:lang w:val="es-ES"/>
         </w:rPr>
-        <w:t xml:space="preserve"> </w:t>
-      </w:r>
-      <w:r>
-        <w:rPr>
-          <w:sz w:val="24"/>
-          <w:szCs w:val="24"/>
-          <w:lang w:val="es-ES"/>
-        </w:rPr>
-        <w:t xml:space="preserve">(Cap. </w:t>
-      </w:r>
-      <w:r>
-        <w:rPr>
-          <w:sz w:val="24"/>
-          <w:szCs w:val="24"/>
-          <w:lang w:val="es-ES"/>
-        </w:rPr>
-        <w:t>3</w:t>
-      </w:r>
-      <w:r>
-        <w:rPr>
-          <w:sz w:val="24"/>
-          <w:szCs w:val="24"/>
-          <w:lang w:val="es-ES"/>
-        </w:rPr>
-        <w:t>)</w:t>
+        <w:t xml:space="preserve"> (Cap. 3)</w:t>
       </w:r>
     </w:p>
     <w:p>

</xml_diff>